<commit_message>
Update report for Lab 4
</commit_message>
<xml_diff>
--- a/Lab 4/lab_4_report.docx
+++ b/Lab 4/lab_4_report.docx
@@ -1127,12 +1127,12 @@
           <wp:inline distB="114300" distT="114300" distL="114300" distR="114300">
             <wp:extent cx="2668425" cy="2095500"/>
             <wp:effectExtent b="0" l="0" r="0" t="0"/>
-            <wp:docPr id="12" name="image3.png"/>
+            <wp:docPr id="14" name="image11.png"/>
             <a:graphic>
               <a:graphicData uri="http://schemas.openxmlformats.org/drawingml/2006/picture">
                 <pic:pic>
                   <pic:nvPicPr>
-                    <pic:cNvPr id="0" name="image3.png"/>
+                    <pic:cNvPr id="0" name="image11.png"/>
                     <pic:cNvPicPr preferRelativeResize="0"/>
                   </pic:nvPicPr>
                   <pic:blipFill>
@@ -1162,12 +1162,12 @@
           <wp:inline distB="114300" distT="114300" distL="114300" distR="114300">
             <wp:extent cx="2735100" cy="2143125"/>
             <wp:effectExtent b="0" l="0" r="0" t="0"/>
-            <wp:docPr id="8" name="image1.png"/>
+            <wp:docPr id="10" name="image8.png"/>
             <a:graphic>
               <a:graphicData uri="http://schemas.openxmlformats.org/drawingml/2006/picture">
                 <pic:pic>
                   <pic:nvPicPr>
-                    <pic:cNvPr id="0" name="image1.png"/>
+                    <pic:cNvPr id="0" name="image8.png"/>
                     <pic:cNvPicPr preferRelativeResize="0"/>
                   </pic:nvPicPr>
                   <pic:blipFill>
@@ -1209,12 +1209,12 @@
           <wp:inline distB="114300" distT="114300" distL="114300" distR="114300">
             <wp:extent cx="2630325" cy="2066925"/>
             <wp:effectExtent b="0" l="0" r="0" t="0"/>
-            <wp:docPr id="18" name="image2.png"/>
+            <wp:docPr id="20" name="image27.png"/>
             <a:graphic>
               <a:graphicData uri="http://schemas.openxmlformats.org/drawingml/2006/picture">
                 <pic:pic>
                   <pic:nvPicPr>
-                    <pic:cNvPr id="0" name="image2.png"/>
+                    <pic:cNvPr id="0" name="image27.png"/>
                     <pic:cNvPicPr preferRelativeResize="0"/>
                   </pic:nvPicPr>
                   <pic:blipFill>
@@ -1244,12 +1244,12 @@
           <wp:inline distB="114300" distT="114300" distL="114300" distR="114300">
             <wp:extent cx="2739863" cy="2095500"/>
             <wp:effectExtent b="0" l="0" r="0" t="0"/>
-            <wp:docPr id="25" name="image20.png"/>
+            <wp:docPr id="27" name="image26.png"/>
             <a:graphic>
               <a:graphicData uri="http://schemas.openxmlformats.org/drawingml/2006/picture">
                 <pic:pic>
                   <pic:nvPicPr>
-                    <pic:cNvPr id="0" name="image20.png"/>
+                    <pic:cNvPr id="0" name="image26.png"/>
                     <pic:cNvPicPr preferRelativeResize="0"/>
                   </pic:nvPicPr>
                   <pic:blipFill>
@@ -1291,12 +1291,12 @@
           <wp:inline distB="114300" distT="114300" distL="114300" distR="114300">
             <wp:extent cx="2741523" cy="2043113"/>
             <wp:effectExtent b="0" l="0" r="0" t="0"/>
-            <wp:docPr id="20" name="image8.png"/>
+            <wp:docPr id="22" name="image19.png"/>
             <a:graphic>
               <a:graphicData uri="http://schemas.openxmlformats.org/drawingml/2006/picture">
                 <pic:pic>
                   <pic:nvPicPr>
-                    <pic:cNvPr id="0" name="image8.png"/>
+                    <pic:cNvPr id="0" name="image19.png"/>
                     <pic:cNvPicPr preferRelativeResize="0"/>
                   </pic:nvPicPr>
                   <pic:blipFill>
@@ -2460,12 +2460,12 @@
           <wp:inline distB="114300" distT="114300" distL="114300" distR="114300">
             <wp:extent cx="4321013" cy="3823157"/>
             <wp:effectExtent b="0" l="0" r="0" t="0"/>
-            <wp:docPr id="9" name="image22.png"/>
+            <wp:docPr id="11" name="image12.png"/>
             <a:graphic>
               <a:graphicData uri="http://schemas.openxmlformats.org/drawingml/2006/picture">
                 <pic:pic>
                   <pic:nvPicPr>
-                    <pic:cNvPr id="0" name="image22.png"/>
+                    <pic:cNvPr id="0" name="image12.png"/>
                     <pic:cNvPicPr preferRelativeResize="0"/>
                   </pic:nvPicPr>
                   <pic:blipFill>
@@ -2543,12 +2543,12 @@
           <wp:inline distB="114300" distT="114300" distL="114300" distR="114300">
             <wp:extent cx="4454150" cy="3844751"/>
             <wp:effectExtent b="0" l="0" r="0" t="0"/>
-            <wp:docPr id="24" name="image25.png"/>
+            <wp:docPr id="26" name="image22.png"/>
             <a:graphic>
               <a:graphicData uri="http://schemas.openxmlformats.org/drawingml/2006/picture">
                 <pic:pic>
                   <pic:nvPicPr>
-                    <pic:cNvPr id="0" name="image25.png"/>
+                    <pic:cNvPr id="0" name="image22.png"/>
                     <pic:cNvPicPr preferRelativeResize="0"/>
                   </pic:nvPicPr>
                   <pic:blipFill>
@@ -2655,12 +2655,12 @@
           <wp:inline distB="114300" distT="114300" distL="114300" distR="114300">
             <wp:extent cx="2807225" cy="2100709"/>
             <wp:effectExtent b="0" l="0" r="0" t="0"/>
-            <wp:docPr id="15" name="image16.png"/>
+            <wp:docPr id="17" name="image17.png"/>
             <a:graphic>
               <a:graphicData uri="http://schemas.openxmlformats.org/drawingml/2006/picture">
                 <pic:pic>
                   <pic:nvPicPr>
-                    <pic:cNvPr id="0" name="image16.png"/>
+                    <pic:cNvPr id="0" name="image17.png"/>
                     <pic:cNvPicPr preferRelativeResize="0"/>
                   </pic:nvPicPr>
                   <pic:blipFill>
@@ -2690,12 +2690,12 @@
           <wp:inline distB="114300" distT="114300" distL="114300" distR="114300">
             <wp:extent cx="2738438" cy="2106490"/>
             <wp:effectExtent b="0" l="0" r="0" t="0"/>
-            <wp:docPr id="2" name="image5.png"/>
+            <wp:docPr id="2" name="image2.png"/>
             <a:graphic>
               <a:graphicData uri="http://schemas.openxmlformats.org/drawingml/2006/picture">
                 <pic:pic>
                   <pic:nvPicPr>
-                    <pic:cNvPr id="0" name="image5.png"/>
+                    <pic:cNvPr id="0" name="image2.png"/>
                     <pic:cNvPicPr preferRelativeResize="0"/>
                   </pic:nvPicPr>
                   <pic:blipFill>
@@ -2749,12 +2749,12 @@
           <wp:inline distB="114300" distT="114300" distL="114300" distR="114300">
             <wp:extent cx="2774336" cy="2042220"/>
             <wp:effectExtent b="0" l="0" r="0" t="0"/>
-            <wp:docPr id="19" name="image6.png"/>
+            <wp:docPr id="21" name="image20.png"/>
             <a:graphic>
               <a:graphicData uri="http://schemas.openxmlformats.org/drawingml/2006/picture">
                 <pic:pic>
                   <pic:nvPicPr>
-                    <pic:cNvPr id="0" name="image6.png"/>
+                    <pic:cNvPr id="0" name="image20.png"/>
                     <pic:cNvPicPr preferRelativeResize="0"/>
                   </pic:nvPicPr>
                   <pic:blipFill>
@@ -2784,12 +2784,12 @@
           <wp:inline distB="114300" distT="114300" distL="114300" distR="114300">
             <wp:extent cx="2576513" cy="2044097"/>
             <wp:effectExtent b="0" l="0" r="0" t="0"/>
-            <wp:docPr id="11" name="image13.png"/>
+            <wp:docPr id="13" name="image15.png"/>
             <a:graphic>
               <a:graphicData uri="http://schemas.openxmlformats.org/drawingml/2006/picture">
                 <pic:pic>
                   <pic:nvPicPr>
-                    <pic:cNvPr id="0" name="image13.png"/>
+                    <pic:cNvPr id="0" name="image15.png"/>
                     <pic:cNvPicPr preferRelativeResize="0"/>
                   </pic:nvPicPr>
                   <pic:blipFill>
@@ -2831,12 +2831,12 @@
           <wp:inline distB="114300" distT="114300" distL="114300" distR="114300">
             <wp:extent cx="2644613" cy="2108292"/>
             <wp:effectExtent b="0" l="0" r="0" t="0"/>
-            <wp:docPr id="4" name="image9.png"/>
+            <wp:docPr id="5" name="image7.png"/>
             <a:graphic>
               <a:graphicData uri="http://schemas.openxmlformats.org/drawingml/2006/picture">
                 <pic:pic>
                   <pic:nvPicPr>
-                    <pic:cNvPr id="0" name="image9.png"/>
+                    <pic:cNvPr id="0" name="image7.png"/>
                     <pic:cNvPicPr preferRelativeResize="0"/>
                   </pic:nvPicPr>
                   <pic:blipFill>
@@ -2942,12 +2942,12 @@
           <wp:inline distB="114300" distT="114300" distL="114300" distR="114300">
             <wp:extent cx="2700338" cy="2110198"/>
             <wp:effectExtent b="0" l="0" r="0" t="0"/>
-            <wp:docPr id="5" name="image4.png"/>
+            <wp:docPr id="6" name="image6.png"/>
             <a:graphic>
               <a:graphicData uri="http://schemas.openxmlformats.org/drawingml/2006/picture">
                 <pic:pic>
                   <pic:nvPicPr>
-                    <pic:cNvPr id="0" name="image4.png"/>
+                    <pic:cNvPr id="0" name="image6.png"/>
                     <pic:cNvPicPr preferRelativeResize="0"/>
                   </pic:nvPicPr>
                   <pic:blipFill>
@@ -2977,12 +2977,12 @@
           <wp:inline distB="114300" distT="114300" distL="114300" distR="114300">
             <wp:extent cx="2726674" cy="2118494"/>
             <wp:effectExtent b="0" l="0" r="0" t="0"/>
-            <wp:docPr id="14" name="image12.png"/>
+            <wp:docPr id="16" name="image16.png"/>
             <a:graphic>
               <a:graphicData uri="http://schemas.openxmlformats.org/drawingml/2006/picture">
                 <pic:pic>
                   <pic:nvPicPr>
-                    <pic:cNvPr id="0" name="image12.png"/>
+                    <pic:cNvPr id="0" name="image16.png"/>
                     <pic:cNvPicPr preferRelativeResize="0"/>
                   </pic:nvPicPr>
                   <pic:blipFill>
@@ -3024,12 +3024,12 @@
           <wp:inline distB="114300" distT="114300" distL="114300" distR="114300">
             <wp:extent cx="2798925" cy="2183162"/>
             <wp:effectExtent b="0" l="0" r="0" t="0"/>
-            <wp:docPr id="13" name="image7.png"/>
+            <wp:docPr id="15" name="image14.png"/>
             <a:graphic>
               <a:graphicData uri="http://schemas.openxmlformats.org/drawingml/2006/picture">
                 <pic:pic>
                   <pic:nvPicPr>
-                    <pic:cNvPr id="0" name="image7.png"/>
+                    <pic:cNvPr id="0" name="image14.png"/>
                     <pic:cNvPicPr preferRelativeResize="0"/>
                   </pic:nvPicPr>
                   <pic:blipFill>
@@ -3059,12 +3059,12 @@
           <wp:inline distB="114300" distT="114300" distL="114300" distR="114300">
             <wp:extent cx="2808177" cy="2190378"/>
             <wp:effectExtent b="0" l="0" r="0" t="0"/>
-            <wp:docPr id="21" name="image18.png"/>
+            <wp:docPr id="23" name="image24.png"/>
             <a:graphic>
               <a:graphicData uri="http://schemas.openxmlformats.org/drawingml/2006/picture">
                 <pic:pic>
                   <pic:nvPicPr>
-                    <pic:cNvPr id="0" name="image18.png"/>
+                    <pic:cNvPr id="0" name="image24.png"/>
                     <pic:cNvPicPr preferRelativeResize="0"/>
                   </pic:nvPicPr>
                   <pic:blipFill>
@@ -3106,12 +3106,12 @@
           <wp:inline distB="114300" distT="114300" distL="114300" distR="114300">
             <wp:extent cx="2792250" cy="2178870"/>
             <wp:effectExtent b="0" l="0" r="0" t="0"/>
-            <wp:docPr id="17" name="image11.png"/>
+            <wp:docPr id="19" name="image21.png"/>
             <a:graphic>
               <a:graphicData uri="http://schemas.openxmlformats.org/drawingml/2006/picture">
                 <pic:pic>
                   <pic:nvPicPr>
-                    <pic:cNvPr id="0" name="image11.png"/>
+                    <pic:cNvPr id="0" name="image21.png"/>
                     <pic:cNvPicPr preferRelativeResize="0"/>
                   </pic:nvPicPr>
                   <pic:blipFill>
@@ -3237,17 +3237,66 @@
         <w:rPr/>
       </w:pPr>
       <w:r>
+        <w:rPr>
+          <w:rtl w:val="0"/>
+        </w:rPr>
+      </w:r>
+    </w:p>
+    <w:p>
+      <w:pPr>
+        <w:spacing w:line="240" w:lineRule="auto"/>
+        <w:jc w:val="left"/>
+        <w:rPr/>
+      </w:pPr>
+      <w:r>
+        <w:rPr>
+          <w:rtl w:val="0"/>
+        </w:rPr>
+      </w:r>
+    </w:p>
+    <w:p>
+      <w:pPr>
+        <w:spacing w:line="240" w:lineRule="auto"/>
+        <w:jc w:val="left"/>
+        <w:rPr/>
+      </w:pPr>
+      <w:r>
+        <w:rPr>
+          <w:rtl w:val="0"/>
+        </w:rPr>
+      </w:r>
+    </w:p>
+    <w:p>
+      <w:pPr>
+        <w:spacing w:line="240" w:lineRule="auto"/>
+        <w:jc w:val="center"/>
+        <w:rPr/>
+      </w:pPr>
+      <w:r>
+        <w:rPr>
+          <w:rtl w:val="0"/>
+        </w:rPr>
+        <w:t xml:space="preserve">Original Data</w:t>
+      </w:r>
+    </w:p>
+    <w:p>
+      <w:pPr>
+        <w:spacing w:line="240" w:lineRule="auto"/>
+        <w:jc w:val="left"/>
+        <w:rPr/>
+      </w:pPr>
+      <w:r>
         <w:rPr/>
         <w:drawing>
           <wp:inline distB="114300" distT="114300" distL="114300" distR="114300">
             <wp:extent cx="2784749" cy="2214563"/>
             <wp:effectExtent b="0" l="0" r="0" t="0"/>
-            <wp:docPr id="23" name="image21.png"/>
+            <wp:docPr id="25" name="image25.png"/>
             <a:graphic>
               <a:graphicData uri="http://schemas.openxmlformats.org/drawingml/2006/picture">
                 <pic:pic>
                   <pic:nvPicPr>
-                    <pic:cNvPr id="0" name="image21.png"/>
+                    <pic:cNvPr id="0" name="image25.png"/>
                     <pic:cNvPicPr preferRelativeResize="0"/>
                   </pic:nvPicPr>
                   <pic:blipFill>
@@ -3277,12 +3326,12 @@
           <wp:inline distB="114300" distT="114300" distL="114300" distR="114300">
             <wp:extent cx="2838039" cy="2133228"/>
             <wp:effectExtent b="0" l="0" r="0" t="0"/>
-            <wp:docPr id="16" name="image15.png"/>
+            <wp:docPr id="18" name="image18.png"/>
             <a:graphic>
               <a:graphicData uri="http://schemas.openxmlformats.org/drawingml/2006/picture">
                 <pic:pic>
                   <pic:nvPicPr>
-                    <pic:cNvPr id="0" name="image15.png"/>
+                    <pic:cNvPr id="0" name="image18.png"/>
                     <pic:cNvPicPr preferRelativeResize="0"/>
                   </pic:nvPicPr>
                   <pic:blipFill>
@@ -3315,6 +3364,138 @@
     <w:p>
       <w:pPr>
         <w:spacing w:line="240" w:lineRule="auto"/>
+        <w:jc w:val="center"/>
+        <w:rPr/>
+      </w:pPr>
+      <w:r>
+        <w:rPr>
+          <w:rtl w:val="0"/>
+        </w:rPr>
+      </w:r>
+    </w:p>
+    <w:p>
+      <w:pPr>
+        <w:spacing w:line="240" w:lineRule="auto"/>
+        <w:jc w:val="center"/>
+        <w:rPr/>
+      </w:pPr>
+      <w:r>
+        <w:rPr>
+          <w:rtl w:val="0"/>
+        </w:rPr>
+        <w:t xml:space="preserve">Filter 1</w:t>
+      </w:r>
+    </w:p>
+    <w:p>
+      <w:pPr>
+        <w:spacing w:line="240" w:lineRule="auto"/>
+        <w:jc w:val="center"/>
+        <w:rPr/>
+      </w:pPr>
+      <w:r>
+        <w:rPr/>
+        <w:drawing>
+          <wp:inline distB="114300" distT="114300" distL="114300" distR="114300">
+            <wp:extent cx="2768462" cy="2201763"/>
+            <wp:effectExtent b="0" l="0" r="0" t="0"/>
+            <wp:docPr id="4" name="image3.png"/>
+            <a:graphic>
+              <a:graphicData uri="http://schemas.openxmlformats.org/drawingml/2006/picture">
+                <pic:pic>
+                  <pic:nvPicPr>
+                    <pic:cNvPr id="0" name="image3.png"/>
+                    <pic:cNvPicPr preferRelativeResize="0"/>
+                  </pic:nvPicPr>
+                  <pic:blipFill>
+                    <a:blip r:embed="rId25"/>
+                    <a:srcRect b="0" l="0" r="0" t="0"/>
+                    <a:stretch>
+                      <a:fillRect/>
+                    </a:stretch>
+                  </pic:blipFill>
+                  <pic:spPr>
+                    <a:xfrm>
+                      <a:off x="0" y="0"/>
+                      <a:ext cx="2768462" cy="2201763"/>
+                    </a:xfrm>
+                    <a:prstGeom prst="rect"/>
+                    <a:ln/>
+                  </pic:spPr>
+                </pic:pic>
+              </a:graphicData>
+            </a:graphic>
+          </wp:inline>
+        </w:drawing>
+      </w:r>
+      <w:r>
+        <w:rPr/>
+        <w:drawing>
+          <wp:inline distB="114300" distT="114300" distL="114300" distR="114300">
+            <wp:extent cx="2876720" cy="2044229"/>
+            <wp:effectExtent b="0" l="0" r="0" t="0"/>
+            <wp:docPr id="9" name="image5.png"/>
+            <a:graphic>
+              <a:graphicData uri="http://schemas.openxmlformats.org/drawingml/2006/picture">
+                <pic:pic>
+                  <pic:nvPicPr>
+                    <pic:cNvPr id="0" name="image5.png"/>
+                    <pic:cNvPicPr preferRelativeResize="0"/>
+                  </pic:nvPicPr>
+                  <pic:blipFill>
+                    <a:blip r:embed="rId26"/>
+                    <a:srcRect b="0" l="0" r="0" t="0"/>
+                    <a:stretch>
+                      <a:fillRect/>
+                    </a:stretch>
+                  </pic:blipFill>
+                  <pic:spPr>
+                    <a:xfrm>
+                      <a:off x="0" y="0"/>
+                      <a:ext cx="2876720" cy="2044229"/>
+                    </a:xfrm>
+                    <a:prstGeom prst="rect"/>
+                    <a:ln/>
+                  </pic:spPr>
+                </pic:pic>
+              </a:graphicData>
+            </a:graphic>
+          </wp:inline>
+        </w:drawing>
+      </w:r>
+      <w:r>
+        <w:rPr>
+          <w:rtl w:val="0"/>
+        </w:rPr>
+      </w:r>
+    </w:p>
+    <w:p>
+      <w:pPr>
+        <w:spacing w:line="240" w:lineRule="auto"/>
+        <w:jc w:val="center"/>
+        <w:rPr/>
+      </w:pPr>
+      <w:r>
+        <w:rPr>
+          <w:rtl w:val="0"/>
+        </w:rPr>
+      </w:r>
+    </w:p>
+    <w:p>
+      <w:pPr>
+        <w:spacing w:line="240" w:lineRule="auto"/>
+        <w:jc w:val="center"/>
+        <w:rPr/>
+      </w:pPr>
+      <w:r>
+        <w:rPr>
+          <w:rtl w:val="0"/>
+        </w:rPr>
+        <w:t xml:space="preserve">Filter 2</w:t>
+      </w:r>
+    </w:p>
+    <w:p>
+      <w:pPr>
+        <w:spacing w:line="240" w:lineRule="auto"/>
         <w:jc w:val="left"/>
         <w:rPr/>
       </w:pPr>
@@ -3336,16 +3517,16 @@
           <wp:inline distB="114300" distT="114300" distL="114300" distR="114300">
             <wp:extent cx="2668425" cy="2128629"/>
             <wp:effectExtent b="0" l="0" r="0" t="0"/>
-            <wp:docPr id="10" name="image10.png"/>
+            <wp:docPr id="12" name="image13.png"/>
             <a:graphic>
               <a:graphicData uri="http://schemas.openxmlformats.org/drawingml/2006/picture">
                 <pic:pic>
                   <pic:nvPicPr>
-                    <pic:cNvPr id="0" name="image10.png"/>
+                    <pic:cNvPr id="0" name="image13.png"/>
                     <pic:cNvPicPr preferRelativeResize="0"/>
                   </pic:nvPicPr>
                   <pic:blipFill>
-                    <a:blip r:embed="rId25"/>
+                    <a:blip r:embed="rId27"/>
                     <a:srcRect b="0" l="0" r="0" t="0"/>
                     <a:stretch>
                       <a:fillRect/>
@@ -3371,16 +3552,16 @@
           <wp:inline distB="114300" distT="114300" distL="114300" distR="114300">
             <wp:extent cx="2963515" cy="2109788"/>
             <wp:effectExtent b="0" l="0" r="0" t="0"/>
-            <wp:docPr id="1" name="image14.png"/>
+            <wp:docPr id="1" name="image1.png"/>
             <a:graphic>
               <a:graphicData uri="http://schemas.openxmlformats.org/drawingml/2006/picture">
                 <pic:pic>
                   <pic:nvPicPr>
-                    <pic:cNvPr id="0" name="image14.png"/>
+                    <pic:cNvPr id="0" name="image1.png"/>
                     <pic:cNvPicPr preferRelativeResize="0"/>
                   </pic:nvPicPr>
                   <pic:blipFill>
-                    <a:blip r:embed="rId26"/>
+                    <a:blip r:embed="rId28"/>
                     <a:srcRect b="0" l="0" r="0" t="0"/>
                     <a:stretch>
                       <a:fillRect/>
@@ -4099,7 +4280,383 @@
               <w:rPr>
                 <w:rtl w:val="0"/>
               </w:rPr>
-              <w:t xml:space="preserve">Filtered</w:t>
+              <w:t xml:space="preserve">Filter 1</w:t>
+            </w:r>
+          </w:p>
+        </w:tc>
+        <w:tc>
+          <w:tcPr>
+            <w:shd w:fill="auto" w:val="clear"/>
+            <w:tcMar>
+              <w:top w:w="100.0" w:type="dxa"/>
+              <w:left w:w="100.0" w:type="dxa"/>
+              <w:bottom w:w="100.0" w:type="dxa"/>
+              <w:right w:w="100.0" w:type="dxa"/>
+            </w:tcMar>
+            <w:vAlign w:val="top"/>
+          </w:tcPr>
+          <w:p>
+            <w:pPr>
+              <w:widowControl w:val="0"/>
+              <w:spacing w:line="240" w:lineRule="auto"/>
+              <w:jc w:val="center"/>
+              <w:rPr/>
+            </w:pPr>
+            <w:r>
+              <w:rPr>
+                <w:rtl w:val="0"/>
+              </w:rPr>
+              <w:t xml:space="preserve">new_cases</w:t>
+            </w:r>
+            <w:r>
+              <w:rPr>
+                <w:rtl w:val="0"/>
+              </w:rPr>
+            </w:r>
+          </w:p>
+        </w:tc>
+        <w:tc>
+          <w:tcPr>
+            <w:shd w:fill="auto" w:val="clear"/>
+            <w:tcMar>
+              <w:top w:w="100.0" w:type="dxa"/>
+              <w:left w:w="100.0" w:type="dxa"/>
+              <w:bottom w:w="100.0" w:type="dxa"/>
+              <w:right w:w="100.0" w:type="dxa"/>
+            </w:tcMar>
+            <w:vAlign w:val="top"/>
+          </w:tcPr>
+          <w:p>
+            <w:pPr>
+              <w:keepNext w:val="0"/>
+              <w:keepLines w:val="0"/>
+              <w:pageBreakBefore w:val="0"/>
+              <w:widowControl w:val="0"/>
+              <w:pBdr>
+                <w:top w:space="0" w:sz="0" w:val="nil"/>
+                <w:left w:space="0" w:sz="0" w:val="nil"/>
+                <w:bottom w:space="0" w:sz="0" w:val="nil"/>
+                <w:right w:space="0" w:sz="0" w:val="nil"/>
+                <w:between w:space="0" w:sz="0" w:val="nil"/>
+              </w:pBdr>
+              <w:shd w:fill="auto" w:val="clear"/>
+              <w:spacing w:after="0" w:before="0" w:line="240" w:lineRule="auto"/>
+              <w:ind w:left="0" w:right="0" w:firstLine="0"/>
+              <w:jc w:val="center"/>
+              <w:rPr/>
+            </w:pPr>
+            <w:r>
+              <w:rPr>
+                <w:rtl w:val="0"/>
+              </w:rPr>
+              <w:t xml:space="preserve">0.444</w:t>
+            </w:r>
+          </w:p>
+        </w:tc>
+        <w:tc>
+          <w:tcPr>
+            <w:shd w:fill="auto" w:val="clear"/>
+            <w:tcMar>
+              <w:top w:w="100.0" w:type="dxa"/>
+              <w:left w:w="100.0" w:type="dxa"/>
+              <w:bottom w:w="100.0" w:type="dxa"/>
+              <w:right w:w="100.0" w:type="dxa"/>
+            </w:tcMar>
+            <w:vAlign w:val="top"/>
+          </w:tcPr>
+          <w:p>
+            <w:pPr>
+              <w:keepNext w:val="0"/>
+              <w:keepLines w:val="0"/>
+              <w:pageBreakBefore w:val="0"/>
+              <w:widowControl w:val="0"/>
+              <w:pBdr>
+                <w:top w:space="0" w:sz="0" w:val="nil"/>
+                <w:left w:space="0" w:sz="0" w:val="nil"/>
+                <w:bottom w:space="0" w:sz="0" w:val="nil"/>
+                <w:right w:space="0" w:sz="0" w:val="nil"/>
+                <w:between w:space="0" w:sz="0" w:val="nil"/>
+              </w:pBdr>
+              <w:shd w:fill="auto" w:val="clear"/>
+              <w:spacing w:after="0" w:before="0" w:line="240" w:lineRule="auto"/>
+              <w:ind w:left="0" w:right="0" w:firstLine="0"/>
+              <w:jc w:val="center"/>
+              <w:rPr/>
+            </w:pPr>
+            <w:r>
+              <w:rPr>
+                <w:rtl w:val="0"/>
+              </w:rPr>
+              <w:t xml:space="preserve">29 749 016 070.555</w:t>
+            </w:r>
+          </w:p>
+        </w:tc>
+        <w:tc>
+          <w:tcPr>
+            <w:shd w:fill="auto" w:val="clear"/>
+            <w:tcMar>
+              <w:top w:w="100.0" w:type="dxa"/>
+              <w:left w:w="100.0" w:type="dxa"/>
+              <w:bottom w:w="100.0" w:type="dxa"/>
+              <w:right w:w="100.0" w:type="dxa"/>
+            </w:tcMar>
+            <w:vAlign w:val="top"/>
+          </w:tcPr>
+          <w:p>
+            <w:pPr>
+              <w:keepNext w:val="0"/>
+              <w:keepLines w:val="0"/>
+              <w:pageBreakBefore w:val="0"/>
+              <w:widowControl w:val="0"/>
+              <w:pBdr>
+                <w:top w:space="0" w:sz="0" w:val="nil"/>
+                <w:left w:space="0" w:sz="0" w:val="nil"/>
+                <w:bottom w:space="0" w:sz="0" w:val="nil"/>
+                <w:right w:space="0" w:sz="0" w:val="nil"/>
+                <w:between w:space="0" w:sz="0" w:val="nil"/>
+              </w:pBdr>
+              <w:shd w:fill="auto" w:val="clear"/>
+              <w:spacing w:after="0" w:before="0" w:line="240" w:lineRule="auto"/>
+              <w:ind w:left="0" w:right="0" w:firstLine="0"/>
+              <w:jc w:val="center"/>
+              <w:rPr/>
+            </w:pPr>
+            <w:r>
+              <w:rPr>
+                <w:rtl w:val="0"/>
+              </w:rPr>
+              <w:t xml:space="preserve">35.95</w:t>
+            </w:r>
+          </w:p>
+        </w:tc>
+      </w:tr>
+      <w:tr>
+        <w:trPr>
+          <w:cantSplit w:val="0"/>
+          <w:trHeight w:val="440" w:hRule="atLeast"/>
+          <w:tblHeader w:val="0"/>
+        </w:trPr>
+        <w:tc>
+          <w:tcPr>
+            <w:vMerge w:val="continue"/>
+            <w:shd w:fill="auto" w:val="clear"/>
+            <w:tcMar>
+              <w:top w:w="100.0" w:type="dxa"/>
+              <w:left w:w="100.0" w:type="dxa"/>
+              <w:bottom w:w="100.0" w:type="dxa"/>
+              <w:right w:w="100.0" w:type="dxa"/>
+            </w:tcMar>
+            <w:vAlign w:val="top"/>
+          </w:tcPr>
+          <w:p>
+            <w:pPr>
+              <w:keepNext w:val="0"/>
+              <w:keepLines w:val="0"/>
+              <w:pageBreakBefore w:val="0"/>
+              <w:widowControl w:val="0"/>
+              <w:pBdr>
+                <w:top w:space="0" w:sz="0" w:val="nil"/>
+                <w:left w:space="0" w:sz="0" w:val="nil"/>
+                <w:bottom w:space="0" w:sz="0" w:val="nil"/>
+                <w:right w:space="0" w:sz="0" w:val="nil"/>
+                <w:between w:space="0" w:sz="0" w:val="nil"/>
+              </w:pBdr>
+              <w:shd w:fill="auto" w:val="clear"/>
+              <w:spacing w:after="0" w:before="0" w:line="240" w:lineRule="auto"/>
+              <w:ind w:left="0" w:right="0" w:firstLine="0"/>
+              <w:jc w:val="left"/>
+              <w:rPr/>
+            </w:pPr>
+            <w:r>
+              <w:rPr>
+                <w:rtl w:val="0"/>
+              </w:rPr>
+            </w:r>
+          </w:p>
+        </w:tc>
+        <w:tc>
+          <w:tcPr>
+            <w:shd w:fill="auto" w:val="clear"/>
+            <w:tcMar>
+              <w:top w:w="100.0" w:type="dxa"/>
+              <w:left w:w="100.0" w:type="dxa"/>
+              <w:bottom w:w="100.0" w:type="dxa"/>
+              <w:right w:w="100.0" w:type="dxa"/>
+            </w:tcMar>
+            <w:vAlign w:val="top"/>
+          </w:tcPr>
+          <w:p>
+            <w:pPr>
+              <w:widowControl w:val="0"/>
+              <w:spacing w:line="240" w:lineRule="auto"/>
+              <w:jc w:val="center"/>
+              <w:rPr/>
+            </w:pPr>
+            <w:r>
+              <w:rPr>
+                <w:rtl w:val="0"/>
+              </w:rPr>
+              <w:t xml:space="preserve">excess_mortality_cumulative_per_million</w:t>
+            </w:r>
+          </w:p>
+        </w:tc>
+        <w:tc>
+          <w:tcPr>
+            <w:shd w:fill="auto" w:val="clear"/>
+            <w:tcMar>
+              <w:top w:w="100.0" w:type="dxa"/>
+              <w:left w:w="100.0" w:type="dxa"/>
+              <w:bottom w:w="100.0" w:type="dxa"/>
+              <w:right w:w="100.0" w:type="dxa"/>
+            </w:tcMar>
+            <w:vAlign w:val="top"/>
+          </w:tcPr>
+          <w:p>
+            <w:pPr>
+              <w:keepNext w:val="0"/>
+              <w:keepLines w:val="0"/>
+              <w:pageBreakBefore w:val="0"/>
+              <w:widowControl w:val="0"/>
+              <w:pBdr>
+                <w:top w:space="0" w:sz="0" w:val="nil"/>
+                <w:left w:space="0" w:sz="0" w:val="nil"/>
+                <w:bottom w:space="0" w:sz="0" w:val="nil"/>
+                <w:right w:space="0" w:sz="0" w:val="nil"/>
+                <w:between w:space="0" w:sz="0" w:val="nil"/>
+              </w:pBdr>
+              <w:shd w:fill="auto" w:val="clear"/>
+              <w:spacing w:after="0" w:before="0" w:line="240" w:lineRule="auto"/>
+              <w:ind w:left="0" w:right="0" w:firstLine="0"/>
+              <w:jc w:val="center"/>
+              <w:rPr/>
+            </w:pPr>
+            <w:r>
+              <w:rPr>
+                <w:rtl w:val="0"/>
+              </w:rPr>
+              <w:t xml:space="preserve">-4.585</w:t>
+            </w:r>
+          </w:p>
+        </w:tc>
+        <w:tc>
+          <w:tcPr>
+            <w:shd w:fill="auto" w:val="clear"/>
+            <w:tcMar>
+              <w:top w:w="100.0" w:type="dxa"/>
+              <w:left w:w="100.0" w:type="dxa"/>
+              <w:bottom w:w="100.0" w:type="dxa"/>
+              <w:right w:w="100.0" w:type="dxa"/>
+            </w:tcMar>
+            <w:vAlign w:val="top"/>
+          </w:tcPr>
+          <w:p>
+            <w:pPr>
+              <w:keepNext w:val="0"/>
+              <w:keepLines w:val="0"/>
+              <w:pageBreakBefore w:val="0"/>
+              <w:widowControl w:val="0"/>
+              <w:pBdr>
+                <w:top w:space="0" w:sz="0" w:val="nil"/>
+                <w:left w:space="0" w:sz="0" w:val="nil"/>
+                <w:bottom w:space="0" w:sz="0" w:val="nil"/>
+                <w:right w:space="0" w:sz="0" w:val="nil"/>
+                <w:between w:space="0" w:sz="0" w:val="nil"/>
+              </w:pBdr>
+              <w:shd w:fill="auto" w:val="clear"/>
+              <w:spacing w:after="0" w:before="0" w:line="240" w:lineRule="auto"/>
+              <w:ind w:left="0" w:right="0" w:firstLine="0"/>
+              <w:jc w:val="center"/>
+              <w:rPr/>
+            </w:pPr>
+            <w:r>
+              <w:rPr>
+                <w:rtl w:val="0"/>
+              </w:rPr>
+              <w:t xml:space="preserve">513 373 873.045</w:t>
+            </w:r>
+          </w:p>
+        </w:tc>
+        <w:tc>
+          <w:tcPr>
+            <w:shd w:fill="auto" w:val="clear"/>
+            <w:tcMar>
+              <w:top w:w="100.0" w:type="dxa"/>
+              <w:left w:w="100.0" w:type="dxa"/>
+              <w:bottom w:w="100.0" w:type="dxa"/>
+              <w:right w:w="100.0" w:type="dxa"/>
+            </w:tcMar>
+            <w:vAlign w:val="top"/>
+          </w:tcPr>
+          <w:p>
+            <w:pPr>
+              <w:keepNext w:val="0"/>
+              <w:keepLines w:val="0"/>
+              <w:pageBreakBefore w:val="0"/>
+              <w:widowControl w:val="0"/>
+              <w:pBdr>
+                <w:top w:space="0" w:sz="0" w:val="nil"/>
+                <w:left w:space="0" w:sz="0" w:val="nil"/>
+                <w:bottom w:space="0" w:sz="0" w:val="nil"/>
+                <w:right w:space="0" w:sz="0" w:val="nil"/>
+                <w:between w:space="0" w:sz="0" w:val="nil"/>
+              </w:pBdr>
+              <w:shd w:fill="auto" w:val="clear"/>
+              <w:spacing w:after="0" w:before="0" w:line="240" w:lineRule="auto"/>
+              <w:ind w:left="0" w:right="0" w:firstLine="0"/>
+              <w:jc w:val="center"/>
+              <w:rPr/>
+            </w:pPr>
+            <w:r>
+              <w:rPr>
+                <w:rtl w:val="0"/>
+              </w:rPr>
+              <w:t xml:space="preserve">37.659</w:t>
+            </w:r>
+          </w:p>
+        </w:tc>
+      </w:tr>
+      <w:tr>
+        <w:trPr>
+          <w:cantSplit w:val="0"/>
+          <w:trHeight w:val="440" w:hRule="atLeast"/>
+          <w:tblHeader w:val="0"/>
+        </w:trPr>
+        <w:tc>
+          <w:tcPr>
+            <w:vMerge w:val="restart"/>
+            <w:shd w:fill="auto" w:val="clear"/>
+            <w:tcMar>
+              <w:top w:w="100.0" w:type="dxa"/>
+              <w:left w:w="100.0" w:type="dxa"/>
+              <w:bottom w:w="100.0" w:type="dxa"/>
+              <w:right w:w="100.0" w:type="dxa"/>
+            </w:tcMar>
+            <w:vAlign w:val="top"/>
+          </w:tcPr>
+          <w:p>
+            <w:pPr>
+              <w:keepNext w:val="0"/>
+              <w:keepLines w:val="0"/>
+              <w:pageBreakBefore w:val="0"/>
+              <w:widowControl w:val="0"/>
+              <w:pBdr>
+                <w:top w:space="0" w:sz="0" w:val="nil"/>
+                <w:left w:space="0" w:sz="0" w:val="nil"/>
+                <w:bottom w:space="0" w:sz="0" w:val="nil"/>
+                <w:right w:space="0" w:sz="0" w:val="nil"/>
+                <w:between w:space="0" w:sz="0" w:val="nil"/>
+              </w:pBdr>
+              <w:shd w:fill="auto" w:val="clear"/>
+              <w:spacing w:after="0" w:before="0" w:line="240" w:lineRule="auto"/>
+              <w:ind w:left="0" w:right="0" w:firstLine="0"/>
+              <w:jc w:val="center"/>
+              <w:rPr/>
+            </w:pPr>
+            <w:r>
+              <w:rPr>
+                <w:rtl w:val="0"/>
+              </w:rPr>
+              <w:t xml:space="preserve">Filter 2</w:t>
             </w:r>
           </w:p>
         </w:tc>
@@ -4552,16 +5109,16 @@
           <wp:inline distB="114300" distT="114300" distL="114300" distR="114300">
             <wp:extent cx="2897025" cy="3231590"/>
             <wp:effectExtent b="0" l="0" r="0" t="0"/>
-            <wp:docPr id="3" name="image24.png"/>
+            <wp:docPr id="3" name="image4.png"/>
             <a:graphic>
               <a:graphicData uri="http://schemas.openxmlformats.org/drawingml/2006/picture">
                 <pic:pic>
                   <pic:nvPicPr>
-                    <pic:cNvPr id="0" name="image24.png"/>
+                    <pic:cNvPr id="0" name="image4.png"/>
                     <pic:cNvPicPr preferRelativeResize="0"/>
                   </pic:nvPicPr>
                   <pic:blipFill>
-                    <a:blip r:embed="rId27"/>
+                    <a:blip r:embed="rId29"/>
                     <a:srcRect b="0" l="0" r="0" t="0"/>
                     <a:stretch>
                       <a:fillRect/>
@@ -4632,16 +5189,16 @@
           <wp:inline distB="114300" distT="114300" distL="114300" distR="114300">
             <wp:extent cx="4063838" cy="2554141"/>
             <wp:effectExtent b="0" l="0" r="0" t="0"/>
-            <wp:docPr id="7" name="image17.png"/>
+            <wp:docPr id="8" name="image10.png"/>
             <a:graphic>
               <a:graphicData uri="http://schemas.openxmlformats.org/drawingml/2006/picture">
                 <pic:pic>
                   <pic:nvPicPr>
-                    <pic:cNvPr id="0" name="image17.png"/>
+                    <pic:cNvPr id="0" name="image10.png"/>
                     <pic:cNvPicPr preferRelativeResize="0"/>
                   </pic:nvPicPr>
                   <pic:blipFill>
-                    <a:blip r:embed="rId28"/>
+                    <a:blip r:embed="rId30"/>
                     <a:srcRect b="0" l="0" r="0" t="0"/>
                     <a:stretch>
                       <a:fillRect/>
@@ -4725,16 +5282,16 @@
           <wp:inline distB="114300" distT="114300" distL="114300" distR="114300">
             <wp:extent cx="3235163" cy="3611344"/>
             <wp:effectExtent b="0" l="0" r="0" t="0"/>
-            <wp:docPr id="6" name="image23.png"/>
+            <wp:docPr id="7" name="image9.png"/>
             <a:graphic>
               <a:graphicData uri="http://schemas.openxmlformats.org/drawingml/2006/picture">
                 <pic:pic>
                   <pic:nvPicPr>
-                    <pic:cNvPr id="0" name="image23.png"/>
+                    <pic:cNvPr id="0" name="image9.png"/>
                     <pic:cNvPicPr preferRelativeResize="0"/>
                   </pic:nvPicPr>
                   <pic:blipFill>
-                    <a:blip r:embed="rId29"/>
+                    <a:blip r:embed="rId31"/>
                     <a:srcRect b="0" l="0" r="0" t="0"/>
                     <a:stretch>
                       <a:fillRect/>
@@ -4805,16 +5362,16 @@
           <wp:inline distB="114300" distT="114300" distL="114300" distR="114300">
             <wp:extent cx="3516150" cy="2796207"/>
             <wp:effectExtent b="0" l="0" r="0" t="0"/>
-            <wp:docPr id="22" name="image19.png"/>
+            <wp:docPr id="24" name="image23.png"/>
             <a:graphic>
               <a:graphicData uri="http://schemas.openxmlformats.org/drawingml/2006/picture">
                 <pic:pic>
                   <pic:nvPicPr>
-                    <pic:cNvPr id="0" name="image19.png"/>
+                    <pic:cNvPr id="0" name="image23.png"/>
                     <pic:cNvPicPr preferRelativeResize="0"/>
                   </pic:nvPicPr>
                   <pic:blipFill>
-                    <a:blip r:embed="rId30"/>
+                    <a:blip r:embed="rId32"/>
                     <a:srcRect b="0" l="0" r="0" t="0"/>
                     <a:stretch>
                       <a:fillRect/>
@@ -4841,7 +5398,7 @@
       </w:r>
     </w:p>
     <w:sectPr>
-      <w:headerReference r:id="rId31" w:type="default"/>
+      <w:headerReference r:id="rId33" w:type="default"/>
       <w:pgSz w:h="16834" w:w="11909" w:orient="portrait"/>
       <w:pgMar w:bottom="1440" w:top="1440" w:left="1440" w:right="1440" w:header="720" w:footer="720"/>
       <w:pgNumType w:start="1"/>

</xml_diff>

<commit_message>
Add appendix to Lab 4 reports
</commit_message>
<xml_diff>
--- a/Lab 4/lab_4_report.docx
+++ b/Lab 4/lab_4_report.docx
@@ -1209,12 +1209,12 @@
           <wp:inline distB="114300" distT="114300" distL="114300" distR="114300">
             <wp:extent cx="2630325" cy="2066925"/>
             <wp:effectExtent b="0" l="0" r="0" t="0"/>
-            <wp:docPr id="20" name="image27.png"/>
+            <wp:docPr id="20" name="image12.png"/>
             <a:graphic>
               <a:graphicData uri="http://schemas.openxmlformats.org/drawingml/2006/picture">
                 <pic:pic>
                   <pic:nvPicPr>
-                    <pic:cNvPr id="0" name="image27.png"/>
+                    <pic:cNvPr id="0" name="image12.png"/>
                     <pic:cNvPicPr preferRelativeResize="0"/>
                   </pic:nvPicPr>
                   <pic:blipFill>
@@ -1291,12 +1291,12 @@
           <wp:inline distB="114300" distT="114300" distL="114300" distR="114300">
             <wp:extent cx="2741523" cy="2043113"/>
             <wp:effectExtent b="0" l="0" r="0" t="0"/>
-            <wp:docPr id="22" name="image19.png"/>
+            <wp:docPr id="22" name="image25.png"/>
             <a:graphic>
               <a:graphicData uri="http://schemas.openxmlformats.org/drawingml/2006/picture">
                 <pic:pic>
                   <pic:nvPicPr>
-                    <pic:cNvPr id="0" name="image19.png"/>
+                    <pic:cNvPr id="0" name="image25.png"/>
                     <pic:cNvPicPr preferRelativeResize="0"/>
                   </pic:nvPicPr>
                   <pic:blipFill>
@@ -2460,12 +2460,12 @@
           <wp:inline distB="114300" distT="114300" distL="114300" distR="114300">
             <wp:extent cx="4321013" cy="3823157"/>
             <wp:effectExtent b="0" l="0" r="0" t="0"/>
-            <wp:docPr id="11" name="image12.png"/>
+            <wp:docPr id="11" name="image19.png"/>
             <a:graphic>
               <a:graphicData uri="http://schemas.openxmlformats.org/drawingml/2006/picture">
                 <pic:pic>
                   <pic:nvPicPr>
-                    <pic:cNvPr id="0" name="image12.png"/>
+                    <pic:cNvPr id="0" name="image19.png"/>
                     <pic:cNvPicPr preferRelativeResize="0"/>
                   </pic:nvPicPr>
                   <pic:blipFill>
@@ -2543,12 +2543,12 @@
           <wp:inline distB="114300" distT="114300" distL="114300" distR="114300">
             <wp:extent cx="4454150" cy="3844751"/>
             <wp:effectExtent b="0" l="0" r="0" t="0"/>
-            <wp:docPr id="26" name="image22.png"/>
+            <wp:docPr id="26" name="image27.png"/>
             <a:graphic>
               <a:graphicData uri="http://schemas.openxmlformats.org/drawingml/2006/picture">
                 <pic:pic>
                   <pic:nvPicPr>
-                    <pic:cNvPr id="0" name="image22.png"/>
+                    <pic:cNvPr id="0" name="image27.png"/>
                     <pic:cNvPicPr preferRelativeResize="0"/>
                   </pic:nvPicPr>
                   <pic:blipFill>
@@ -2655,12 +2655,12 @@
           <wp:inline distB="114300" distT="114300" distL="114300" distR="114300">
             <wp:extent cx="2807225" cy="2100709"/>
             <wp:effectExtent b="0" l="0" r="0" t="0"/>
-            <wp:docPr id="17" name="image17.png"/>
+            <wp:docPr id="17" name="image7.png"/>
             <a:graphic>
               <a:graphicData uri="http://schemas.openxmlformats.org/drawingml/2006/picture">
                 <pic:pic>
                   <pic:nvPicPr>
-                    <pic:cNvPr id="0" name="image17.png"/>
+                    <pic:cNvPr id="0" name="image7.png"/>
                     <pic:cNvPicPr preferRelativeResize="0"/>
                   </pic:nvPicPr>
                   <pic:blipFill>
@@ -2690,12 +2690,12 @@
           <wp:inline distB="114300" distT="114300" distL="114300" distR="114300">
             <wp:extent cx="2738438" cy="2106490"/>
             <wp:effectExtent b="0" l="0" r="0" t="0"/>
-            <wp:docPr id="2" name="image2.png"/>
+            <wp:docPr id="2" name="image1.png"/>
             <a:graphic>
               <a:graphicData uri="http://schemas.openxmlformats.org/drawingml/2006/picture">
                 <pic:pic>
                   <pic:nvPicPr>
-                    <pic:cNvPr id="0" name="image2.png"/>
+                    <pic:cNvPr id="0" name="image1.png"/>
                     <pic:cNvPicPr preferRelativeResize="0"/>
                   </pic:nvPicPr>
                   <pic:blipFill>
@@ -2749,12 +2749,12 @@
           <wp:inline distB="114300" distT="114300" distL="114300" distR="114300">
             <wp:extent cx="2774336" cy="2042220"/>
             <wp:effectExtent b="0" l="0" r="0" t="0"/>
-            <wp:docPr id="21" name="image20.png"/>
+            <wp:docPr id="21" name="image23.png"/>
             <a:graphic>
               <a:graphicData uri="http://schemas.openxmlformats.org/drawingml/2006/picture">
                 <pic:pic>
                   <pic:nvPicPr>
-                    <pic:cNvPr id="0" name="image20.png"/>
+                    <pic:cNvPr id="0" name="image23.png"/>
                     <pic:cNvPicPr preferRelativeResize="0"/>
                   </pic:nvPicPr>
                   <pic:blipFill>
@@ -2784,12 +2784,12 @@
           <wp:inline distB="114300" distT="114300" distL="114300" distR="114300">
             <wp:extent cx="2576513" cy="2044097"/>
             <wp:effectExtent b="0" l="0" r="0" t="0"/>
-            <wp:docPr id="13" name="image15.png"/>
+            <wp:docPr id="13" name="image10.png"/>
             <a:graphic>
               <a:graphicData uri="http://schemas.openxmlformats.org/drawingml/2006/picture">
                 <pic:pic>
                   <pic:nvPicPr>
-                    <pic:cNvPr id="0" name="image15.png"/>
+                    <pic:cNvPr id="0" name="image10.png"/>
                     <pic:cNvPicPr preferRelativeResize="0"/>
                   </pic:nvPicPr>
                   <pic:blipFill>
@@ -2831,12 +2831,12 @@
           <wp:inline distB="114300" distT="114300" distL="114300" distR="114300">
             <wp:extent cx="2644613" cy="2108292"/>
             <wp:effectExtent b="0" l="0" r="0" t="0"/>
-            <wp:docPr id="5" name="image7.png"/>
+            <wp:docPr id="5" name="image14.png"/>
             <a:graphic>
               <a:graphicData uri="http://schemas.openxmlformats.org/drawingml/2006/picture">
                 <pic:pic>
                   <pic:nvPicPr>
-                    <pic:cNvPr id="0" name="image7.png"/>
+                    <pic:cNvPr id="0" name="image14.png"/>
                     <pic:cNvPicPr preferRelativeResize="0"/>
                   </pic:nvPicPr>
                   <pic:blipFill>
@@ -2977,12 +2977,12 @@
           <wp:inline distB="114300" distT="114300" distL="114300" distR="114300">
             <wp:extent cx="2726674" cy="2118494"/>
             <wp:effectExtent b="0" l="0" r="0" t="0"/>
-            <wp:docPr id="16" name="image16.png"/>
+            <wp:docPr id="16" name="image20.png"/>
             <a:graphic>
               <a:graphicData uri="http://schemas.openxmlformats.org/drawingml/2006/picture">
                 <pic:pic>
                   <pic:nvPicPr>
-                    <pic:cNvPr id="0" name="image16.png"/>
+                    <pic:cNvPr id="0" name="image20.png"/>
                     <pic:cNvPicPr preferRelativeResize="0"/>
                   </pic:nvPicPr>
                   <pic:blipFill>
@@ -3024,12 +3024,12 @@
           <wp:inline distB="114300" distT="114300" distL="114300" distR="114300">
             <wp:extent cx="2798925" cy="2183162"/>
             <wp:effectExtent b="0" l="0" r="0" t="0"/>
-            <wp:docPr id="15" name="image14.png"/>
+            <wp:docPr id="15" name="image16.png"/>
             <a:graphic>
               <a:graphicData uri="http://schemas.openxmlformats.org/drawingml/2006/picture">
                 <pic:pic>
                   <pic:nvPicPr>
-                    <pic:cNvPr id="0" name="image14.png"/>
+                    <pic:cNvPr id="0" name="image16.png"/>
                     <pic:cNvPicPr preferRelativeResize="0"/>
                   </pic:nvPicPr>
                   <pic:blipFill>
@@ -3106,12 +3106,12 @@
           <wp:inline distB="114300" distT="114300" distL="114300" distR="114300">
             <wp:extent cx="2792250" cy="2178870"/>
             <wp:effectExtent b="0" l="0" r="0" t="0"/>
-            <wp:docPr id="19" name="image21.png"/>
+            <wp:docPr id="19" name="image3.png"/>
             <a:graphic>
               <a:graphicData uri="http://schemas.openxmlformats.org/drawingml/2006/picture">
                 <pic:pic>
                   <pic:nvPicPr>
-                    <pic:cNvPr id="0" name="image21.png"/>
+                    <pic:cNvPr id="0" name="image3.png"/>
                     <pic:cNvPicPr preferRelativeResize="0"/>
                   </pic:nvPicPr>
                   <pic:blipFill>
@@ -3291,12 +3291,12 @@
           <wp:inline distB="114300" distT="114300" distL="114300" distR="114300">
             <wp:extent cx="2784749" cy="2214563"/>
             <wp:effectExtent b="0" l="0" r="0" t="0"/>
-            <wp:docPr id="25" name="image25.png"/>
+            <wp:docPr id="25" name="image22.png"/>
             <a:graphic>
               <a:graphicData uri="http://schemas.openxmlformats.org/drawingml/2006/picture">
                 <pic:pic>
                   <pic:nvPicPr>
-                    <pic:cNvPr id="0" name="image25.png"/>
+                    <pic:cNvPr id="0" name="image22.png"/>
                     <pic:cNvPicPr preferRelativeResize="0"/>
                   </pic:nvPicPr>
                   <pic:blipFill>
@@ -3326,12 +3326,12 @@
           <wp:inline distB="114300" distT="114300" distL="114300" distR="114300">
             <wp:extent cx="2838039" cy="2133228"/>
             <wp:effectExtent b="0" l="0" r="0" t="0"/>
-            <wp:docPr id="18" name="image18.png"/>
+            <wp:docPr id="18" name="image2.png"/>
             <a:graphic>
               <a:graphicData uri="http://schemas.openxmlformats.org/drawingml/2006/picture">
                 <pic:pic>
                   <pic:nvPicPr>
-                    <pic:cNvPr id="0" name="image18.png"/>
+                    <pic:cNvPr id="0" name="image2.png"/>
                     <pic:cNvPicPr preferRelativeResize="0"/>
                   </pic:nvPicPr>
                   <pic:blipFill>
@@ -3398,12 +3398,12 @@
           <wp:inline distB="114300" distT="114300" distL="114300" distR="114300">
             <wp:extent cx="2768462" cy="2201763"/>
             <wp:effectExtent b="0" l="0" r="0" t="0"/>
-            <wp:docPr id="4" name="image3.png"/>
+            <wp:docPr id="4" name="image5.png"/>
             <a:graphic>
               <a:graphicData uri="http://schemas.openxmlformats.org/drawingml/2006/picture">
                 <pic:pic>
                   <pic:nvPicPr>
-                    <pic:cNvPr id="0" name="image3.png"/>
+                    <pic:cNvPr id="0" name="image5.png"/>
                     <pic:cNvPicPr preferRelativeResize="0"/>
                   </pic:nvPicPr>
                   <pic:blipFill>
@@ -3433,12 +3433,12 @@
           <wp:inline distB="114300" distT="114300" distL="114300" distR="114300">
             <wp:extent cx="2876720" cy="2044229"/>
             <wp:effectExtent b="0" l="0" r="0" t="0"/>
-            <wp:docPr id="9" name="image5.png"/>
+            <wp:docPr id="9" name="image13.png"/>
             <a:graphic>
               <a:graphicData uri="http://schemas.openxmlformats.org/drawingml/2006/picture">
                 <pic:pic>
                   <pic:nvPicPr>
-                    <pic:cNvPr id="0" name="image5.png"/>
+                    <pic:cNvPr id="0" name="image13.png"/>
                     <pic:cNvPicPr preferRelativeResize="0"/>
                   </pic:nvPicPr>
                   <pic:blipFill>
@@ -3517,12 +3517,12 @@
           <wp:inline distB="114300" distT="114300" distL="114300" distR="114300">
             <wp:extent cx="2668425" cy="2128629"/>
             <wp:effectExtent b="0" l="0" r="0" t="0"/>
-            <wp:docPr id="12" name="image13.png"/>
+            <wp:docPr id="12" name="image9.png"/>
             <a:graphic>
               <a:graphicData uri="http://schemas.openxmlformats.org/drawingml/2006/picture">
                 <pic:pic>
                   <pic:nvPicPr>
-                    <pic:cNvPr id="0" name="image13.png"/>
+                    <pic:cNvPr id="0" name="image9.png"/>
                     <pic:cNvPicPr preferRelativeResize="0"/>
                   </pic:nvPicPr>
                   <pic:blipFill>
@@ -3552,12 +3552,12 @@
           <wp:inline distB="114300" distT="114300" distL="114300" distR="114300">
             <wp:extent cx="2963515" cy="2109788"/>
             <wp:effectExtent b="0" l="0" r="0" t="0"/>
-            <wp:docPr id="1" name="image1.png"/>
+            <wp:docPr id="1" name="image4.png"/>
             <a:graphic>
               <a:graphicData uri="http://schemas.openxmlformats.org/drawingml/2006/picture">
                 <pic:pic>
                   <pic:nvPicPr>
-                    <pic:cNvPr id="0" name="image1.png"/>
+                    <pic:cNvPr id="0" name="image4.png"/>
                     <pic:cNvPicPr preferRelativeResize="0"/>
                   </pic:nvPicPr>
                   <pic:blipFill>
@@ -5109,12 +5109,12 @@
           <wp:inline distB="114300" distT="114300" distL="114300" distR="114300">
             <wp:extent cx="2897025" cy="3231590"/>
             <wp:effectExtent b="0" l="0" r="0" t="0"/>
-            <wp:docPr id="3" name="image4.png"/>
+            <wp:docPr id="3" name="image18.png"/>
             <a:graphic>
               <a:graphicData uri="http://schemas.openxmlformats.org/drawingml/2006/picture">
                 <pic:pic>
                   <pic:nvPicPr>
-                    <pic:cNvPr id="0" name="image4.png"/>
+                    <pic:cNvPr id="0" name="image18.png"/>
                     <pic:cNvPicPr preferRelativeResize="0"/>
                   </pic:nvPicPr>
                   <pic:blipFill>
@@ -5189,12 +5189,12 @@
           <wp:inline distB="114300" distT="114300" distL="114300" distR="114300">
             <wp:extent cx="4063838" cy="2554141"/>
             <wp:effectExtent b="0" l="0" r="0" t="0"/>
-            <wp:docPr id="8" name="image10.png"/>
+            <wp:docPr id="8" name="image15.png"/>
             <a:graphic>
               <a:graphicData uri="http://schemas.openxmlformats.org/drawingml/2006/picture">
                 <pic:pic>
                   <pic:nvPicPr>
-                    <pic:cNvPr id="0" name="image10.png"/>
+                    <pic:cNvPr id="0" name="image15.png"/>
                     <pic:cNvPicPr preferRelativeResize="0"/>
                   </pic:nvPicPr>
                   <pic:blipFill>
@@ -5282,12 +5282,12 @@
           <wp:inline distB="114300" distT="114300" distL="114300" distR="114300">
             <wp:extent cx="3235163" cy="3611344"/>
             <wp:effectExtent b="0" l="0" r="0" t="0"/>
-            <wp:docPr id="7" name="image9.png"/>
+            <wp:docPr id="7" name="image17.png"/>
             <a:graphic>
               <a:graphicData uri="http://schemas.openxmlformats.org/drawingml/2006/picture">
                 <pic:pic>
                   <pic:nvPicPr>
-                    <pic:cNvPr id="0" name="image9.png"/>
+                    <pic:cNvPr id="0" name="image17.png"/>
                     <pic:cNvPicPr preferRelativeResize="0"/>
                   </pic:nvPicPr>
                   <pic:blipFill>
@@ -5362,12 +5362,12 @@
           <wp:inline distB="114300" distT="114300" distL="114300" distR="114300">
             <wp:extent cx="3516150" cy="2796207"/>
             <wp:effectExtent b="0" l="0" r="0" t="0"/>
-            <wp:docPr id="24" name="image23.png"/>
+            <wp:docPr id="24" name="image21.png"/>
             <a:graphic>
               <a:graphicData uri="http://schemas.openxmlformats.org/drawingml/2006/picture">
                 <pic:pic>
                   <pic:nvPicPr>
-                    <pic:cNvPr id="0" name="image23.png"/>
+                    <pic:cNvPr id="0" name="image21.png"/>
                     <pic:cNvPicPr preferRelativeResize="0"/>
                   </pic:nvPicPr>
                   <pic:blipFill>
@@ -5392,13 +5392,59 @@
         </w:drawing>
       </w:r>
       <w:r>
-        <w:rPr>
-          <w:rtl w:val="0"/>
-        </w:rPr>
+        <w:br w:type="page"/>
+      </w:r>
+      <w:r>
+        <w:rPr>
+          <w:rtl w:val="0"/>
+        </w:rPr>
+      </w:r>
+    </w:p>
+    <w:p>
+      <w:pPr>
+        <w:jc w:val="center"/>
+        <w:rPr>
+          <w:b w:val="1"/>
+        </w:rPr>
+      </w:pPr>
+      <w:r>
+        <w:rPr>
+          <w:b w:val="1"/>
+          <w:rtl w:val="0"/>
+        </w:rPr>
+        <w:t xml:space="preserve">Appendix</w:t>
+      </w:r>
+    </w:p>
+    <w:p>
+      <w:pPr>
+        <w:jc w:val="left"/>
+        <w:rPr/>
+      </w:pPr>
+      <w:r>
+        <w:rPr>
+          <w:rtl w:val="0"/>
+        </w:rPr>
+        <w:t xml:space="preserve">GitHub Link: </w:t>
+      </w:r>
+      <w:hyperlink r:id="rId33">
+        <w:r>
+          <w:rPr>
+            <w:color w:val="1155cc"/>
+            <w:u w:val="single"/>
+            <w:rtl w:val="0"/>
+          </w:rPr>
+          <w:t xml:space="preserve">https://github.com/D3lph1/methods-and-models-for-multivariate-data-analysis/blob/master/Lab%204/lab_4_notebook.ipynb</w:t>
+        </w:r>
+      </w:hyperlink>
+      <w:r>
+        <w:rPr>
+          <w:rtl w:val="0"/>
+        </w:rPr>
+        <w:t xml:space="preserve"> </w:t>
       </w:r>
     </w:p>
     <w:sectPr>
-      <w:headerReference r:id="rId33" w:type="default"/>
+      <w:headerReference r:id="rId34" w:type="default"/>
       <w:pgSz w:h="16834" w:w="11909" w:orient="portrait"/>
       <w:pgMar w:bottom="1440" w:top="1440" w:left="1440" w:right="1440" w:header="720" w:footer="720"/>
       <w:pgNumType w:start="1"/>

</xml_diff>